<commit_message>
Update BIBLIOTHEQUE 2 Dictionnaire des données.docx
</commit_message>
<xml_diff>
--- a/103_BaseDeDonnees/Exercices/201_Bibliotheque/BIBLIOTHEQUE 2 Dictionnaire des données.docx
+++ b/103_BaseDeDonnees/Exercices/201_Bibliotheque/BIBLIOTHEQUE 2 Dictionnaire des données.docx
@@ -1,6 +1,6 @@
 
 <file path=word/document.xml><?xml version="1.0" encoding="utf-8"?>
-<w:document xmlns:wpc="http://schemas.microsoft.com/office/word/2010/wordprocessingCanvas" xmlns:cx="http://schemas.microsoft.com/office/drawing/2014/chartex" xmlns:cx1="http://schemas.microsoft.com/office/drawing/2015/9/8/chartex" xmlns:cx2="http://schemas.microsoft.com/office/drawing/2015/10/21/chartex" xmlns:cx3="http://schemas.microsoft.com/office/drawing/2016/5/9/chartex" xmlns:cx4="http://schemas.microsoft.com/office/drawing/2016/5/10/chartex" xmlns:cx5="http://schemas.microsoft.com/office/drawing/2016/5/11/chartex" xmlns:cx6="http://schemas.microsoft.com/office/drawing/2016/5/12/chartex" xmlns:cx7="http://schemas.microsoft.com/office/drawing/2016/5/13/chartex" xmlns:cx8="http://schemas.microsoft.com/office/drawing/2016/5/14/chartex" xmlns:mc="http://schemas.openxmlformats.org/markup-compatibility/2006" xmlns:aink="http://schemas.microsoft.com/office/drawing/2016/ink" xmlns:am3d="http://schemas.microsoft.com/office/drawing/2017/model3d" xmlns:o="urn:schemas-microsoft-com:office:office" xmlns:r="http://schemas.openxmlformats.org/officeDocument/2006/relationships" xmlns:m="http://schemas.openxmlformats.org/officeDocument/2006/math" xmlns:v="urn:schemas-microsoft-com:vml" xmlns:wp14="http://schemas.microsoft.com/office/word/2010/wordprocessingDrawing" xmlns:wp="http://schemas.openxmlformats.org/drawingml/2006/wordprocessingDrawing" xmlns:w10="urn:schemas-microsoft-com:office:word" xmlns:w="http://schemas.openxmlformats.org/wordprocessingml/2006/main" xmlns:w14="http://schemas.microsoft.com/office/word/2010/wordml" xmlns:w15="http://schemas.microsoft.com/office/word/2012/wordml" xmlns:w16cex="http://schemas.microsoft.com/office/word/2018/wordml/cex" xmlns:w16cid="http://schemas.microsoft.com/office/word/2016/wordml/cid" xmlns:w16="http://schemas.microsoft.com/office/word/2018/wordml" xmlns:w16sdtdh="http://schemas.microsoft.com/office/word/2020/wordml/sdtdatahash" xmlns:w16se="http://schemas.microsoft.com/office/word/2015/wordml/symex" xmlns:wpg="http://schemas.microsoft.com/office/word/2010/wordprocessingGroup" xmlns:wpi="http://schemas.microsoft.com/office/word/2010/wordprocessingInk" xmlns:wne="http://schemas.microsoft.com/office/word/2006/wordml" xmlns:wps="http://schemas.microsoft.com/office/word/2010/wordprocessingShape" mc:Ignorable="w14 w15 w16se w16cid w16 w16cex w16sdtdh wp14">
+<w:document xmlns:wpc="http://schemas.microsoft.com/office/word/2010/wordprocessingCanvas" xmlns:cx="http://schemas.microsoft.com/office/drawing/2014/chartex" xmlns:cx1="http://schemas.microsoft.com/office/drawing/2015/9/8/chartex" xmlns:cx2="http://schemas.microsoft.com/office/drawing/2015/10/21/chartex" xmlns:cx3="http://schemas.microsoft.com/office/drawing/2016/5/9/chartex" xmlns:cx4="http://schemas.microsoft.com/office/drawing/2016/5/10/chartex" xmlns:cx5="http://schemas.microsoft.com/office/drawing/2016/5/11/chartex" xmlns:cx6="http://schemas.microsoft.com/office/drawing/2016/5/12/chartex" xmlns:cx7="http://schemas.microsoft.com/office/drawing/2016/5/13/chartex" xmlns:cx8="http://schemas.microsoft.com/office/drawing/2016/5/14/chartex" xmlns:mc="http://schemas.openxmlformats.org/markup-compatibility/2006" xmlns:aink="http://schemas.microsoft.com/office/drawing/2016/ink" xmlns:am3d="http://schemas.microsoft.com/office/drawing/2017/model3d" xmlns:o="urn:schemas-microsoft-com:office:office" xmlns:oel="http://schemas.microsoft.com/office/2019/extlst" xmlns:r="http://schemas.openxmlformats.org/officeDocument/2006/relationships" xmlns:m="http://schemas.openxmlformats.org/officeDocument/2006/math" xmlns:v="urn:schemas-microsoft-com:vml" xmlns:wp14="http://schemas.microsoft.com/office/word/2010/wordprocessingDrawing" xmlns:wp="http://schemas.openxmlformats.org/drawingml/2006/wordprocessingDrawing" xmlns:w10="urn:schemas-microsoft-com:office:word" xmlns:w="http://schemas.openxmlformats.org/wordprocessingml/2006/main" xmlns:w14="http://schemas.microsoft.com/office/word/2010/wordml" xmlns:w15="http://schemas.microsoft.com/office/word/2012/wordml" xmlns:w16cex="http://schemas.microsoft.com/office/word/2018/wordml/cex" xmlns:w16cid="http://schemas.microsoft.com/office/word/2016/wordml/cid" xmlns:w16="http://schemas.microsoft.com/office/word/2018/wordml" xmlns:w16sdtdh="http://schemas.microsoft.com/office/word/2020/wordml/sdtdatahash" xmlns:w16se="http://schemas.microsoft.com/office/word/2015/wordml/symex" xmlns:wpg="http://schemas.microsoft.com/office/word/2010/wordprocessingGroup" xmlns:wpi="http://schemas.microsoft.com/office/word/2010/wordprocessingInk" xmlns:wne="http://schemas.microsoft.com/office/word/2006/wordml" xmlns:wps="http://schemas.microsoft.com/office/word/2010/wordprocessingShape" mc:Ignorable="w14 w15 w16se w16cid w16 w16cex w16sdtdh wp14">
   <w:body>
     <w:p>
       <w:pPr>
@@ -318,11 +318,17 @@
             </w:pPr>
             <w:proofErr w:type="gramStart"/>
             <w:r>
-              <w:t>INT(</w:t>
+              <w:t>VARCHAR</w:t>
+            </w:r>
+            <w:r>
+              <w:t>(</w:t>
             </w:r>
             <w:proofErr w:type="gramEnd"/>
             <w:r>
-              <w:t>4)</w:t>
+              <w:t>25</w:t>
+            </w:r>
+            <w:r>
+              <w:t>)</w:t>
             </w:r>
           </w:p>
         </w:tc>
@@ -1062,7 +1068,7 @@
               <w:cnfStyle w:val="000000000000" w:firstRow="0" w:lastRow="0" w:firstColumn="0" w:lastColumn="0" w:oddVBand="0" w:evenVBand="0" w:oddHBand="0" w:evenHBand="0" w:firstRowFirstColumn="0" w:firstRowLastColumn="0" w:lastRowFirstColumn="0" w:lastRowLastColumn="0"/>
             </w:pPr>
             <w:r>
-              <w:t>Obligatoire</w:t>
+              <w:t>Facultatif</w:t>
             </w:r>
           </w:p>
         </w:tc>
@@ -1129,10 +1135,7 @@
               <w:cnfStyle w:val="000000100000" w:firstRow="0" w:lastRow="0" w:firstColumn="0" w:lastColumn="0" w:oddVBand="0" w:evenVBand="0" w:oddHBand="1" w:evenHBand="0" w:firstRowFirstColumn="0" w:firstRowLastColumn="0" w:lastRowFirstColumn="0" w:lastRowLastColumn="0"/>
             </w:pPr>
             <w:r>
-              <w:t>O</w:t>
-            </w:r>
-            <w:r>
-              <w:t>bligatoire</w:t>
+              <w:t>Facultatif</w:t>
             </w:r>
           </w:p>
         </w:tc>
@@ -1146,7 +1149,7 @@
           <w:p>
             <w:proofErr w:type="spellStart"/>
             <w:r>
-              <w:t>Emprunt_id</w:t>
+              <w:t>Auteur_pseudonyme</w:t>
             </w:r>
             <w:proofErr w:type="spellEnd"/>
           </w:p>
@@ -1160,7 +1163,7 @@
               <w:cnfStyle w:val="000000000000" w:firstRow="0" w:lastRow="0" w:firstColumn="0" w:lastColumn="0" w:oddVBand="0" w:evenVBand="0" w:oddHBand="0" w:evenHBand="0" w:firstRowFirstColumn="0" w:firstRowLastColumn="0" w:lastRowFirstColumn="0" w:lastRowLastColumn="0"/>
             </w:pPr>
             <w:r>
-              <w:t>Identifiant de l’emprunt</w:t>
+              <w:t>Pseudonyme de l’auteur</w:t>
             </w:r>
           </w:p>
         </w:tc>
@@ -1174,11 +1177,11 @@
             </w:pPr>
             <w:proofErr w:type="gramStart"/>
             <w:r>
-              <w:t>INT(</w:t>
+              <w:t>VARCHAR(</w:t>
             </w:r>
             <w:proofErr w:type="gramEnd"/>
             <w:r>
-              <w:t>11)</w:t>
+              <w:t>50)</w:t>
             </w:r>
           </w:p>
         </w:tc>
@@ -1191,7 +1194,7 @@
               <w:cnfStyle w:val="000000000000" w:firstRow="0" w:lastRow="0" w:firstColumn="0" w:lastColumn="0" w:oddVBand="0" w:evenVBand="0" w:oddHBand="0" w:evenHBand="0" w:firstRowFirstColumn="0" w:firstRowLastColumn="0" w:lastRowFirstColumn="0" w:lastRowLastColumn="0"/>
             </w:pPr>
             <w:r>
-              <w:t>Identifiant</w:t>
+              <w:t>Facultatif</w:t>
             </w:r>
           </w:p>
         </w:tc>
@@ -1208,7 +1211,7 @@
           <w:p>
             <w:proofErr w:type="spellStart"/>
             <w:r>
-              <w:t>Emprunt_date_emprunt</w:t>
+              <w:t>Emprunt_id</w:t>
             </w:r>
             <w:proofErr w:type="spellEnd"/>
           </w:p>
@@ -1222,7 +1225,7 @@
               <w:cnfStyle w:val="000000100000" w:firstRow="0" w:lastRow="0" w:firstColumn="0" w:lastColumn="0" w:oddVBand="0" w:evenVBand="0" w:oddHBand="1" w:evenHBand="0" w:firstRowFirstColumn="0" w:firstRowLastColumn="0" w:lastRowFirstColumn="0" w:lastRowLastColumn="0"/>
             </w:pPr>
             <w:r>
-              <w:t>Date d’emprunt du livre</w:t>
+              <w:t>Identifiant de l’emprunt</w:t>
             </w:r>
           </w:p>
         </w:tc>
@@ -1234,11 +1237,13 @@
             <w:pPr>
               <w:cnfStyle w:val="000000100000" w:firstRow="0" w:lastRow="0" w:firstColumn="0" w:lastColumn="0" w:oddVBand="0" w:evenVBand="0" w:oddHBand="1" w:evenHBand="0" w:firstRowFirstColumn="0" w:firstRowLastColumn="0" w:lastRowFirstColumn="0" w:lastRowLastColumn="0"/>
             </w:pPr>
-            <w:r>
-              <w:t>DATE</w:t>
-            </w:r>
-            <w:r>
-              <w:t>TIME</w:t>
+            <w:proofErr w:type="gramStart"/>
+            <w:r>
+              <w:t>INT(</w:t>
+            </w:r>
+            <w:proofErr w:type="gramEnd"/>
+            <w:r>
+              <w:t>11)</w:t>
             </w:r>
           </w:p>
         </w:tc>
@@ -1251,7 +1256,7 @@
               <w:cnfStyle w:val="000000100000" w:firstRow="0" w:lastRow="0" w:firstColumn="0" w:lastColumn="0" w:oddVBand="0" w:evenVBand="0" w:oddHBand="1" w:evenHBand="0" w:firstRowFirstColumn="0" w:firstRowLastColumn="0" w:lastRowFirstColumn="0" w:lastRowLastColumn="0"/>
             </w:pPr>
             <w:r>
-              <w:t>Obligatoire</w:t>
+              <w:t>Identifiant</w:t>
             </w:r>
           </w:p>
         </w:tc>
@@ -1265,6 +1270,66 @@
           <w:p>
             <w:proofErr w:type="spellStart"/>
             <w:r>
+              <w:t>Emprunt_date_emprunt</w:t>
+            </w:r>
+            <w:proofErr w:type="spellEnd"/>
+          </w:p>
+        </w:tc>
+        <w:tc>
+          <w:tcPr>
+            <w:tcW w:w="3693" w:type="dxa"/>
+          </w:tcPr>
+          <w:p>
+            <w:pPr>
+              <w:cnfStyle w:val="000000000000" w:firstRow="0" w:lastRow="0" w:firstColumn="0" w:lastColumn="0" w:oddVBand="0" w:evenVBand="0" w:oddHBand="0" w:evenHBand="0" w:firstRowFirstColumn="0" w:firstRowLastColumn="0" w:lastRowFirstColumn="0" w:lastRowLastColumn="0"/>
+            </w:pPr>
+            <w:r>
+              <w:t>Date d’emprunt du livre</w:t>
+            </w:r>
+          </w:p>
+        </w:tc>
+        <w:tc>
+          <w:tcPr>
+            <w:tcW w:w="1701" w:type="dxa"/>
+          </w:tcPr>
+          <w:p>
+            <w:pPr>
+              <w:cnfStyle w:val="000000000000" w:firstRow="0" w:lastRow="0" w:firstColumn="0" w:lastColumn="0" w:oddVBand="0" w:evenVBand="0" w:oddHBand="0" w:evenHBand="0" w:firstRowFirstColumn="0" w:firstRowLastColumn="0" w:lastRowFirstColumn="0" w:lastRowLastColumn="0"/>
+            </w:pPr>
+            <w:r>
+              <w:t>DATE</w:t>
+            </w:r>
+            <w:r>
+              <w:t>TIME</w:t>
+            </w:r>
+          </w:p>
+        </w:tc>
+        <w:tc>
+          <w:tcPr>
+            <w:tcW w:w="2410" w:type="dxa"/>
+          </w:tcPr>
+          <w:p>
+            <w:pPr>
+              <w:cnfStyle w:val="000000000000" w:firstRow="0" w:lastRow="0" w:firstColumn="0" w:lastColumn="0" w:oddVBand="0" w:evenVBand="0" w:oddHBand="0" w:evenHBand="0" w:firstRowFirstColumn="0" w:firstRowLastColumn="0" w:lastRowFirstColumn="0" w:lastRowLastColumn="0"/>
+            </w:pPr>
+            <w:r>
+              <w:t>Obligatoire</w:t>
+            </w:r>
+          </w:p>
+        </w:tc>
+      </w:tr>
+      <w:tr>
+        <w:trPr>
+          <w:cnfStyle w:val="000000100000" w:firstRow="0" w:lastRow="0" w:firstColumn="0" w:lastColumn="0" w:oddVBand="0" w:evenVBand="0" w:oddHBand="1" w:evenHBand="0" w:firstRowFirstColumn="0" w:firstRowLastColumn="0" w:lastRowFirstColumn="0" w:lastRowLastColumn="0"/>
+        </w:trPr>
+        <w:tc>
+          <w:tcPr>
+            <w:cnfStyle w:val="001000000000" w:firstRow="0" w:lastRow="0" w:firstColumn="1" w:lastColumn="0" w:oddVBand="0" w:evenVBand="0" w:oddHBand="0" w:evenHBand="0" w:firstRowFirstColumn="0" w:firstRowLastColumn="0" w:lastRowFirstColumn="0" w:lastRowLastColumn="0"/>
+            <w:tcW w:w="2823" w:type="dxa"/>
+          </w:tcPr>
+          <w:p>
+            <w:proofErr w:type="spellStart"/>
+            <w:r>
               <w:t>Emprunt_date_retour</w:t>
             </w:r>
             <w:proofErr w:type="spellEnd"/>
@@ -1276,7 +1341,7 @@
           </w:tcPr>
           <w:p>
             <w:pPr>
-              <w:cnfStyle w:val="000000000000" w:firstRow="0" w:lastRow="0" w:firstColumn="0" w:lastColumn="0" w:oddVBand="0" w:evenVBand="0" w:oddHBand="0" w:evenHBand="0" w:firstRowFirstColumn="0" w:firstRowLastColumn="0" w:lastRowFirstColumn="0" w:lastRowLastColumn="0"/>
+              <w:cnfStyle w:val="000000100000" w:firstRow="0" w:lastRow="0" w:firstColumn="0" w:lastColumn="0" w:oddVBand="0" w:evenVBand="0" w:oddHBand="1" w:evenHBand="0" w:firstRowFirstColumn="0" w:firstRowLastColumn="0" w:lastRowFirstColumn="0" w:lastRowLastColumn="0"/>
             </w:pPr>
             <w:r>
               <w:t>Date de retour du livre</w:t>
@@ -1289,7 +1354,7 @@
           </w:tcPr>
           <w:p>
             <w:pPr>
-              <w:cnfStyle w:val="000000000000" w:firstRow="0" w:lastRow="0" w:firstColumn="0" w:lastColumn="0" w:oddVBand="0" w:evenVBand="0" w:oddHBand="0" w:evenHBand="0" w:firstRowFirstColumn="0" w:firstRowLastColumn="0" w:lastRowFirstColumn="0" w:lastRowLastColumn="0"/>
+              <w:cnfStyle w:val="000000100000" w:firstRow="0" w:lastRow="0" w:firstColumn="0" w:lastColumn="0" w:oddVBand="0" w:evenVBand="0" w:oddHBand="1" w:evenHBand="0" w:firstRowFirstColumn="0" w:firstRowLastColumn="0" w:lastRowFirstColumn="0" w:lastRowLastColumn="0"/>
             </w:pPr>
             <w:r>
               <w:t>DATE</w:t>
@@ -1305,10 +1370,10 @@
           </w:tcPr>
           <w:p>
             <w:pPr>
-              <w:cnfStyle w:val="000000000000" w:firstRow="0" w:lastRow="0" w:firstColumn="0" w:lastColumn="0" w:oddVBand="0" w:evenVBand="0" w:oddHBand="0" w:evenHBand="0" w:firstRowFirstColumn="0" w:firstRowLastColumn="0" w:lastRowFirstColumn="0" w:lastRowLastColumn="0"/>
-            </w:pPr>
-            <w:r>
-              <w:t>Obligatoire</w:t>
+              <w:cnfStyle w:val="000000100000" w:firstRow="0" w:lastRow="0" w:firstColumn="0" w:lastColumn="0" w:oddVBand="0" w:evenVBand="0" w:oddHBand="1" w:evenHBand="0" w:firstRowFirstColumn="0" w:firstRowLastColumn="0" w:lastRowFirstColumn="0" w:lastRowLastColumn="0"/>
+            </w:pPr>
+            <w:r>
+              <w:t>Facultatif</w:t>
             </w:r>
           </w:p>
         </w:tc>

</xml_diff>